<commit_message>
Wijziging aangebracht in informatieanalyse.docx
</commit_message>
<xml_diff>
--- a/informatieanalyse.docx
+++ b/informatieanalyse.docx
@@ -522,7 +522,16 @@
                                         <w:sz w:val="24"/>
                                         <w:szCs w:val="24"/>
                                       </w:rPr>
-                                      <w:t>Leander Maatman &amp; roy duinkerken &amp; lars kraan</w:t>
+                                      <w:t>Leander Maatman &amp; roy duinkerke</w:t>
+                                    </w:r>
+                                    <w:r>
+                                      <w:rPr>
+                                        <w:caps/>
+                                        <w:color w:val="5B9BD5" w:themeColor="accent5"/>
+                                        <w:sz w:val="24"/>
+                                        <w:szCs w:val="24"/>
+                                      </w:rPr>
+                                      <w:t>n</w:t>
                                     </w:r>
                                   </w:p>
                                 </w:sdtContent>
@@ -629,7 +638,16 @@
                                   <w:sz w:val="24"/>
                                   <w:szCs w:val="24"/>
                                 </w:rPr>
-                                <w:t>Leander Maatman &amp; roy duinkerken &amp; lars kraan</w:t>
+                                <w:t>Leander Maatman &amp; roy duinkerke</w:t>
+                              </w:r>
+                              <w:r>
+                                <w:rPr>
+                                  <w:caps/>
+                                  <w:color w:val="5B9BD5" w:themeColor="accent5"/>
+                                  <w:sz w:val="24"/>
+                                  <w:szCs w:val="24"/>
+                                </w:rPr>
+                                <w:t>n</w:t>
                               </w:r>
                             </w:p>
                           </w:sdtContent>

</xml_diff>